<commit_message>
Fixed links to Policy for use of Identifiers
</commit_message>
<xml_diff>
--- a/TransportInfrastructure/PEPPOL-EDN-Business-Message-Envelope-1.2-2019-02-01.docx
+++ b/TransportInfrastructure/PEPPOL-EDN-Business-Message-Envelope-1.2-2019-02-01.docx
@@ -48,7 +48,7 @@
                     <a:blip r:embed="rId8">
                       <a:extLst>
                         <a:ext uri="{28A0092B-C50C-407E-A947-70E740481C1C}">
-                          <a14:useLocalDpi xmlns="" xmlns:wpc="http://schemas.microsoft.com/office/word/2010/wordprocessingCanvas" xmlns:mc="http://schemas.openxmlformats.org/markup-compatibility/2006" xmlns:o="urn:schemas-microsoft-com:office:office" xmlns:v="urn:schemas-microsoft-com:vml" xmlns:wp14="http://schemas.microsoft.com/office/word/2010/wordprocessingDrawing" xmlns:w10="urn:schemas-microsoft-com:office:word" xmlns:w="http://schemas.openxmlformats.org/wordprocessingml/2006/main" xmlns:w14="http://schemas.microsoft.com/office/word/2010/wordml" xmlns:wpg="http://schemas.microsoft.com/office/word/2010/wordprocessingGroup" xmlns:wpi="http://schemas.microsoft.com/office/word/2010/wordprocessingInk" xmlns:wps="http://schemas.microsoft.com/office/word/2010/wordprocessingShape" xmlns:a14="http://schemas.microsoft.com/office/drawing/2010/main" val="0"/>
+                          <a14:useLocalDpi xmlns:a14="http://schemas.microsoft.com/office/drawing/2010/main" xmlns:wps="http://schemas.microsoft.com/office/word/2010/wordprocessingShape" xmlns:wpi="http://schemas.microsoft.com/office/word/2010/wordprocessingInk" xmlns:wpg="http://schemas.microsoft.com/office/word/2010/wordprocessingGroup" xmlns:w14="http://schemas.microsoft.com/office/word/2010/wordml" xmlns:w="http://schemas.openxmlformats.org/wordprocessingml/2006/main" xmlns:w10="urn:schemas-microsoft-com:office:word" xmlns:wp14="http://schemas.microsoft.com/office/word/2010/wordprocessingDrawing" xmlns:v="urn:schemas-microsoft-com:vml" xmlns:o="urn:schemas-microsoft-com:office:office" xmlns:mc="http://schemas.openxmlformats.org/markup-compatibility/2006" xmlns:wpc="http://schemas.microsoft.com/office/word/2010/wordprocessingCanvas" xmlns="" val="0"/>
                         </a:ext>
                       </a:extLst>
                     </a:blip>
@@ -304,7 +304,7 @@
                     <a:blip r:embed="rId9">
                       <a:extLst>
                         <a:ext uri="{28A0092B-C50C-407E-A947-70E740481C1C}">
-                          <a14:useLocalDpi xmlns="" xmlns:wpc="http://schemas.microsoft.com/office/word/2010/wordprocessingCanvas" xmlns:mc="http://schemas.openxmlformats.org/markup-compatibility/2006" xmlns:o="urn:schemas-microsoft-com:office:office" xmlns:v="urn:schemas-microsoft-com:vml" xmlns:wp14="http://schemas.microsoft.com/office/word/2010/wordprocessingDrawing" xmlns:w10="urn:schemas-microsoft-com:office:word" xmlns:w="http://schemas.openxmlformats.org/wordprocessingml/2006/main" xmlns:w14="http://schemas.microsoft.com/office/word/2010/wordml" xmlns:wpg="http://schemas.microsoft.com/office/word/2010/wordprocessingGroup" xmlns:wpi="http://schemas.microsoft.com/office/word/2010/wordprocessingInk" xmlns:wps="http://schemas.microsoft.com/office/word/2010/wordprocessingShape" xmlns:a14="http://schemas.microsoft.com/office/drawing/2010/main" val="0"/>
+                          <a14:useLocalDpi xmlns:a14="http://schemas.microsoft.com/office/drawing/2010/main" xmlns:wps="http://schemas.microsoft.com/office/word/2010/wordprocessingShape" xmlns:wpi="http://schemas.microsoft.com/office/word/2010/wordprocessingInk" xmlns:wpg="http://schemas.microsoft.com/office/word/2010/wordprocessingGroup" xmlns:w14="http://schemas.microsoft.com/office/word/2010/wordml" xmlns:w="http://schemas.openxmlformats.org/wordprocessingml/2006/main" xmlns:w10="urn:schemas-microsoft-com:office:word" xmlns:wp14="http://schemas.microsoft.com/office/word/2010/wordprocessingDrawing" xmlns:v="urn:schemas-microsoft-com:vml" xmlns:o="urn:schemas-microsoft-com:office:office" xmlns:mc="http://schemas.openxmlformats.org/markup-compatibility/2006" xmlns:wpc="http://schemas.microsoft.com/office/word/2010/wordprocessingCanvas" xmlns="" val="0"/>
                         </a:ext>
                       </a:extLst>
                     </a:blip>
@@ -835,7 +835,7 @@
                     <a:blip r:embed="rId10" cstate="print">
                       <a:extLst>
                         <a:ext uri="{28A0092B-C50C-407E-A947-70E740481C1C}">
-                          <a14:useLocalDpi xmlns="" xmlns:wpc="http://schemas.microsoft.com/office/word/2010/wordprocessingCanvas" xmlns:mc="http://schemas.openxmlformats.org/markup-compatibility/2006" xmlns:o="urn:schemas-microsoft-com:office:office" xmlns:v="urn:schemas-microsoft-com:vml" xmlns:wp14="http://schemas.microsoft.com/office/word/2010/wordprocessingDrawing" xmlns:w10="urn:schemas-microsoft-com:office:word" xmlns:w="http://schemas.openxmlformats.org/wordprocessingml/2006/main" xmlns:w14="http://schemas.microsoft.com/office/word/2010/wordml" xmlns:wpg="http://schemas.microsoft.com/office/word/2010/wordprocessingGroup" xmlns:wpi="http://schemas.microsoft.com/office/word/2010/wordprocessingInk" xmlns:wps="http://schemas.microsoft.com/office/word/2010/wordprocessingShape" xmlns:a14="http://schemas.microsoft.com/office/drawing/2010/main" val="0"/>
+                          <a14:useLocalDpi xmlns:a14="http://schemas.microsoft.com/office/drawing/2010/main" xmlns:wps="http://schemas.microsoft.com/office/word/2010/wordprocessingShape" xmlns:wpi="http://schemas.microsoft.com/office/word/2010/wordprocessingInk" xmlns:wpg="http://schemas.microsoft.com/office/word/2010/wordprocessingGroup" xmlns:w14="http://schemas.microsoft.com/office/word/2010/wordml" xmlns:w="http://schemas.openxmlformats.org/wordprocessingml/2006/main" xmlns:w10="urn:schemas-microsoft-com:office:word" xmlns:wp14="http://schemas.microsoft.com/office/word/2010/wordprocessingDrawing" xmlns:v="urn:schemas-microsoft-com:vml" xmlns:o="urn:schemas-microsoft-com:office:office" xmlns:mc="http://schemas.openxmlformats.org/markup-compatibility/2006" xmlns:wpc="http://schemas.microsoft.com/office/word/2010/wordprocessingCanvas" xmlns="" val="0"/>
                         </a:ext>
                       </a:extLst>
                     </a:blip>
@@ -1929,7 +1929,7 @@
           <w:rPr>
             <w:rStyle w:val="Hyperlink"/>
           </w:rPr>
-          <w:t>https://github.com/OpenPEPPOL/documentation/blob/master/TransportInfrastructure/PEPPOL_Policy%20for%20use%20of%20identifiers-310.pdf</w:t>
+          <w:t>https://github.com/OpenPEPPOL/documentation/blob/master/TransportInfrastructure/PEPPOL-EDN-Policy-for-use-of-Identifiers-3.2-2019-02-01.pdf</w:t>
         </w:r>
       </w:hyperlink>
     </w:p>
@@ -1949,7 +1949,7 @@
           <w:rPr>
             <w:rStyle w:val="Hyperlink"/>
           </w:rPr>
-          <w:t>https://github.com/OpenPEPPOL/documentation/blob/master/TransportInfrastructure/PEPPOL%20Policy%20for%20use%20of%20identifiers%20v4.0.pdf</w:t>
+          <w:t>https://github.com/OpenPEPPOL/documentation/blob/master/TransportInfrastructure/PEPPOL-EDN-Policy-for-use-of-identifiers-4.0-2019-01-28.pdf</w:t>
         </w:r>
       </w:hyperlink>
     </w:p>
@@ -2639,7 +2639,7 @@
                     <a:blip r:embed="rId19">
                       <a:extLst>
                         <a:ext uri="{28A0092B-C50C-407E-A947-70E740481C1C}">
-                          <a14:useLocalDpi xmlns="" xmlns:wpc="http://schemas.microsoft.com/office/word/2010/wordprocessingCanvas" xmlns:mc="http://schemas.openxmlformats.org/markup-compatibility/2006" xmlns:o="urn:schemas-microsoft-com:office:office" xmlns:v="urn:schemas-microsoft-com:vml" xmlns:wp14="http://schemas.microsoft.com/office/word/2010/wordprocessingDrawing" xmlns:w10="urn:schemas-microsoft-com:office:word" xmlns:w="http://schemas.openxmlformats.org/wordprocessingml/2006/main" xmlns:w14="http://schemas.microsoft.com/office/word/2010/wordml" xmlns:wpg="http://schemas.microsoft.com/office/word/2010/wordprocessingGroup" xmlns:wpi="http://schemas.microsoft.com/office/word/2010/wordprocessingInk" xmlns:wps="http://schemas.microsoft.com/office/word/2010/wordprocessingShape" xmlns:a14="http://schemas.microsoft.com/office/drawing/2010/main" val="0"/>
+                          <a14:useLocalDpi xmlns:a14="http://schemas.microsoft.com/office/drawing/2010/main" xmlns:wps="http://schemas.microsoft.com/office/word/2010/wordprocessingShape" xmlns:wpi="http://schemas.microsoft.com/office/word/2010/wordprocessingInk" xmlns:wpg="http://schemas.microsoft.com/office/word/2010/wordprocessingGroup" xmlns:w14="http://schemas.microsoft.com/office/word/2010/wordml" xmlns:w="http://schemas.openxmlformats.org/wordprocessingml/2006/main" xmlns:w10="urn:schemas-microsoft-com:office:word" xmlns:wp14="http://schemas.microsoft.com/office/word/2010/wordprocessingDrawing" xmlns:v="urn:schemas-microsoft-com:vml" xmlns:o="urn:schemas-microsoft-com:office:office" xmlns:mc="http://schemas.openxmlformats.org/markup-compatibility/2006" xmlns:wpc="http://schemas.microsoft.com/office/word/2010/wordprocessingCanvas" xmlns="" val="0"/>
                         </a:ext>
                       </a:extLst>
                     </a:blip>
@@ -22819,7 +22819,7 @@
               <w:sz w:val="20"/>
               <w:szCs w:val="20"/>
             </w:rPr>
-            <w:t>11</w:t>
+            <w:t>4</w:t>
           </w:r>
           <w:r>
             <w:rPr>
@@ -23068,7 +23068,7 @@
                   <a:blip r:embed="rId1">
                     <a:extLst>
                       <a:ext uri="{28A0092B-C50C-407E-A947-70E740481C1C}">
-                        <a14:useLocalDpi xmlns="" xmlns:wpc="http://schemas.microsoft.com/office/word/2010/wordprocessingCanvas" xmlns:mc="http://schemas.openxmlformats.org/markup-compatibility/2006" xmlns:o="urn:schemas-microsoft-com:office:office" xmlns:v="urn:schemas-microsoft-com:vml" xmlns:wp14="http://schemas.microsoft.com/office/word/2010/wordprocessingDrawing" xmlns:w10="urn:schemas-microsoft-com:office:word" xmlns:w="http://schemas.openxmlformats.org/wordprocessingml/2006/main" xmlns:w14="http://schemas.microsoft.com/office/word/2010/wordml" xmlns:wpg="http://schemas.microsoft.com/office/word/2010/wordprocessingGroup" xmlns:wpi="http://schemas.microsoft.com/office/word/2010/wordprocessingInk" xmlns:wps="http://schemas.microsoft.com/office/word/2010/wordprocessingShape" xmlns:a14="http://schemas.microsoft.com/office/drawing/2010/main" val="0"/>
+                        <a14:useLocalDpi xmlns:a14="http://schemas.microsoft.com/office/drawing/2010/main" xmlns:wps="http://schemas.microsoft.com/office/word/2010/wordprocessingShape" xmlns:wpi="http://schemas.microsoft.com/office/word/2010/wordprocessingInk" xmlns:wpg="http://schemas.microsoft.com/office/word/2010/wordprocessingGroup" xmlns:w14="http://schemas.microsoft.com/office/word/2010/wordml" xmlns:w="http://schemas.openxmlformats.org/wordprocessingml/2006/main" xmlns:w10="urn:schemas-microsoft-com:office:word" xmlns:wp14="http://schemas.microsoft.com/office/word/2010/wordprocessingDrawing" xmlns:v="urn:schemas-microsoft-com:vml" xmlns:o="urn:schemas-microsoft-com:office:office" xmlns:mc="http://schemas.openxmlformats.org/markup-compatibility/2006" xmlns:wpc="http://schemas.microsoft.com/office/word/2010/wordprocessingCanvas" xmlns="" val="0"/>
                       </a:ext>
                     </a:extLst>
                   </a:blip>
@@ -23149,7 +23149,7 @@
         <v:path o:extrusionok="f" gradientshapeok="t" o:connecttype="rect"/>
         <o:lock v:ext="edit" aspectratio="t"/>
       </v:shapetype>
-      <v:shape id="_x0000_i1029" type="#_x0000_t75" style="width:8.85pt;height:16.15pt;visibility:visible" o:bullet="t">
+      <v:shape id="_x0000_i1027" type="#_x0000_t75" style="width:8.85pt;height:16.15pt;visibility:visible" o:bullet="t">
         <v:imagedata r:id="rId1" o:title=""/>
       </v:shape>
     </w:pict>
@@ -32203,7 +32203,7 @@
 </file>
 
 <file path=customXml/itemProps1.xml><?xml version="1.0" encoding="utf-8"?>
-<ds:datastoreItem xmlns:ds="http://schemas.openxmlformats.org/officeDocument/2006/customXml" ds:itemID="{683DFF7C-EF88-4828-9DAC-A40154186700}">
+<ds:datastoreItem xmlns:ds="http://schemas.openxmlformats.org/officeDocument/2006/customXml" ds:itemID="{BEED1A14-DA6C-47CA-B19D-48FD650944AF}">
   <ds:schemaRefs>
     <ds:schemaRef ds:uri="http://schemas.openxmlformats.org/officeDocument/2006/bibliography"/>
   </ds:schemaRefs>

</xml_diff>